<commit_message>
bv + bg upd
</commit_message>
<xml_diff>
--- a/lab2/Шеремет Дмитро КВ-82 Лаб2_6.docx
+++ b/lab2/Шеремет Дмитро КВ-82 Лаб2_6.docx
@@ -710,6 +710,8 @@
         </w:rPr>
         <w:t xml:space="preserve"> – 2020</w:t>
       </w:r>
+      <w:bookmarkStart w:id="0" w:name="_GoBack"/>
+      <w:bookmarkEnd w:id="0"/>
     </w:p>
     <w:p>
       <w:pPr>
@@ -6681,7 +6683,7 @@
           <w:lang w:val="uk-UA"/>
         </w:rPr>
       </w:pPr>
-      <w:bookmarkStart w:id="0" w:name="Лістинги"/>
+      <w:bookmarkStart w:id="1" w:name="Лістинги"/>
       <w:r>
         <w:rPr>
           <w:rFonts w:ascii="Times New Roman" w:hAnsi="Times New Roman" w:cs="Times New Roman"/>
@@ -6694,7 +6696,7 @@
         <w:t>Лістинги програми з директивами внесення, редагування та вилучення даних у базі даних та результати виконання цих директив</w:t>
       </w:r>
     </w:p>
-    <w:bookmarkEnd w:id="0"/>
+    <w:bookmarkEnd w:id="1"/>
     <w:p>
       <w:pPr>
         <w:spacing w:beforeLines="25" w:before="60"/>
@@ -6719,7 +6721,7 @@
           <w:lang w:val="uk-UA"/>
         </w:rPr>
       </w:pPr>
-      <w:bookmarkStart w:id="1" w:name="Внесення"/>
+      <w:bookmarkStart w:id="2" w:name="Внесення"/>
       <w:r>
         <w:rPr>
           <w:rFonts w:ascii="Times New Roman" w:hAnsi="Times New Roman" w:cs="Times New Roman"/>
@@ -6730,7 +6732,7 @@
         </w:rPr>
         <w:t>Функції внесення</w:t>
       </w:r>
-      <w:bookmarkEnd w:id="1"/>
+      <w:bookmarkEnd w:id="2"/>
     </w:p>
     <w:p>
       <w:pPr>
@@ -8903,7 +8905,7 @@
           <w:lang w:val="uk-UA"/>
         </w:rPr>
       </w:pPr>
-      <w:bookmarkStart w:id="2" w:name="Редагування"/>
+      <w:bookmarkStart w:id="3" w:name="Редагування"/>
       <w:r>
         <w:rPr>
           <w:rFonts w:ascii="Times New Roman" w:hAnsi="Times New Roman" w:cs="Times New Roman"/>
@@ -8926,7 +8928,7 @@
         <w:t>ції для редагування</w:t>
       </w:r>
     </w:p>
-    <w:bookmarkEnd w:id="2"/>
+    <w:bookmarkEnd w:id="3"/>
     <w:p>
       <w:pPr>
         <w:spacing w:beforeLines="25" w:before="60"/>
@@ -10998,7 +11000,7 @@
           <w:lang w:val="uk-UA"/>
         </w:rPr>
       </w:pPr>
-      <w:bookmarkStart w:id="3" w:name="Видалення"/>
+      <w:bookmarkStart w:id="4" w:name="Видалення"/>
     </w:p>
     <w:p>
       <w:pPr>
@@ -11037,7 +11039,7 @@
         <w:t>Функції для видалення</w:t>
       </w:r>
     </w:p>
-    <w:bookmarkEnd w:id="3"/>
+    <w:bookmarkEnd w:id="4"/>
     <w:p>
       <w:pPr>
         <w:spacing w:beforeLines="25" w:before="60"/>
@@ -13146,7 +13148,7 @@
           <w:lang w:val="uk-UA"/>
         </w:rPr>
       </w:pPr>
-      <w:bookmarkStart w:id="4" w:name="Рандом"/>
+      <w:bookmarkStart w:id="5" w:name="Рандом"/>
       <w:r>
         <w:rPr>
           <w:rFonts w:ascii="Times New Roman" w:hAnsi="Times New Roman" w:cs="Times New Roman"/>
@@ -13227,7 +13229,7 @@
         <w:t>цих директив</w:t>
       </w:r>
     </w:p>
-    <w:bookmarkEnd w:id="4"/>
+    <w:bookmarkEnd w:id="5"/>
     <w:p>
       <w:pPr>
         <w:spacing w:beforeLines="25" w:before="60"/>
@@ -13838,7 +13840,7 @@
           <w:lang w:val="uk-UA"/>
         </w:rPr>
       </w:pPr>
-      <w:bookmarkStart w:id="5" w:name="Динамічний"/>
+      <w:bookmarkStart w:id="6" w:name="Динамічний"/>
       <w:r>
         <w:rPr>
           <w:rFonts w:ascii="Times New Roman" w:hAnsi="Times New Roman" w:cs="Times New Roman"/>
@@ -13861,7 +13863,7 @@
         <w:t>я динамічних запитів бази даних</w:t>
       </w:r>
     </w:p>
-    <w:bookmarkEnd w:id="5"/>
+    <w:bookmarkEnd w:id="6"/>
     <w:p>
       <w:pPr>
         <w:spacing w:beforeLines="25" w:before="60"/>
@@ -14715,7 +14717,7 @@
           <w:lang w:val="uk-UA"/>
         </w:rPr>
       </w:pPr>
-      <w:bookmarkStart w:id="6" w:name="Помилки"/>
+      <w:bookmarkStart w:id="7" w:name="Помилки"/>
       <w:r>
         <w:rPr>
           <w:rFonts w:ascii="Times New Roman" w:hAnsi="Times New Roman" w:cs="Times New Roman"/>
@@ -14830,7 +14832,7 @@
         <w:t xml:space="preserve"> даних</w:t>
       </w:r>
     </w:p>
-    <w:bookmarkEnd w:id="6"/>
+    <w:bookmarkEnd w:id="7"/>
     <w:p>
       <w:pPr>
         <w:spacing w:beforeLines="25" w:before="60"/>
@@ -15655,7 +15657,7 @@
           <w:lang w:val="en-US"/>
         </w:rPr>
       </w:pPr>
-      <w:bookmarkStart w:id="7" w:name="Дослідження"/>
+      <w:bookmarkStart w:id="8" w:name="Дослідження"/>
       <w:r>
         <w:rPr>
           <w:rFonts w:ascii="Times New Roman" w:hAnsi="Times New Roman" w:cs="Times New Roman"/>
@@ -15678,6 +15680,7 @@
         <w:t>ON DELETE</w:t>
       </w:r>
     </w:p>
+    <w:bookmarkEnd w:id="8"/>
     <w:p>
       <w:pPr>
         <w:spacing w:beforeLines="25" w:before="60"/>
@@ -15690,9 +15693,6 @@
           <w:lang w:val="en-US"/>
         </w:rPr>
       </w:pPr>
-      <w:bookmarkStart w:id="8" w:name="_GoBack"/>
-      <w:bookmarkEnd w:id="7"/>
-      <w:bookmarkEnd w:id="8"/>
       <w:r>
         <w:rPr>
           <w:rFonts w:ascii="Times New Roman" w:hAnsi="Times New Roman" w:cs="Times New Roman"/>

</xml_diff>